<commit_message>
[DB] PRJ 1-1 completed
</commit_message>
<xml_diff>
--- a/2020-1/Database/projects/PRJ1-1_2014-15703.docx
+++ b/2020-1/Database/projects/PRJ1-1_2014-15703.docx
@@ -263,132 +263,153 @@
         <w:autoSpaceDE/>
         <w:autoSpaceDN/>
         <w:rPr>
+          <w:rFonts w:eastAsiaTheme="minorHAnsi" w:cs="굴림"/>
+          <w:color w:val="000000" w:themeColor="text1"/>
+          <w:kern w:val="0"/>
+          <w:szCs w:val="20"/>
+        </w:rPr>
+      </w:pPr>
+      <w:r>
+        <w:rPr>
+          <w:rFonts w:hint="eastAsia"/>
+        </w:rPr>
+        <w:t xml:space="preserve">본 프로젝트를 수행하기 위해 사용된 </w:t>
+      </w:r>
+      <w:proofErr w:type="spellStart"/>
+      <w:r>
+        <w:t>JavaCC</w:t>
+      </w:r>
+      <w:proofErr w:type="spellEnd"/>
+      <w:r>
+        <w:rPr>
+          <w:rFonts w:hint="eastAsia"/>
+        </w:rPr>
+        <w:t xml:space="preserve">는 </w:t>
+      </w:r>
+      <w:r>
+        <w:t>Java</w:t>
+      </w:r>
+      <w:proofErr w:type="spellStart"/>
+      <w:r>
+        <w:rPr>
+          <w:rFonts w:hint="eastAsia"/>
+        </w:rPr>
+        <w:t>를</w:t>
+      </w:r>
+      <w:proofErr w:type="spellEnd"/>
+      <w:r>
+        <w:rPr>
+          <w:rFonts w:hint="eastAsia"/>
+        </w:rPr>
+        <w:t xml:space="preserve"> 사용하는</w:t>
+      </w:r>
+      <w:r>
+        <w:t xml:space="preserve"> </w:t>
+      </w:r>
+      <w:r>
+        <w:rPr>
+          <w:rFonts w:eastAsiaTheme="minorHAnsi"/>
+        </w:rPr>
+        <w:t>compiler-compiler</w:t>
+      </w:r>
+      <w:r>
+        <w:rPr>
+          <w:rFonts w:eastAsiaTheme="minorHAnsi" w:hint="eastAsia"/>
+        </w:rPr>
+        <w:t>로, 본 프로젝트의 S</w:t>
+      </w:r>
+      <w:r>
+        <w:rPr>
+          <w:rFonts w:eastAsiaTheme="minorHAnsi"/>
+        </w:rPr>
+        <w:t>QL</w:t>
+      </w:r>
+      <w:r>
+        <w:rPr>
+          <w:rFonts w:eastAsiaTheme="minorHAnsi" w:hint="eastAsia"/>
+        </w:rPr>
+        <w:t xml:space="preserve"> 파서 </w:t>
+      </w:r>
+      <w:proofErr w:type="spellStart"/>
+      <w:r>
+        <w:rPr>
+          <w:rFonts w:eastAsiaTheme="minorHAnsi" w:hint="eastAsia"/>
+        </w:rPr>
+        <w:t>생성기로서</w:t>
+      </w:r>
+      <w:proofErr w:type="spellEnd"/>
+      <w:r>
+        <w:rPr>
+          <w:rFonts w:eastAsiaTheme="minorHAnsi" w:hint="eastAsia"/>
+        </w:rPr>
+        <w:t xml:space="preserve"> 사용되어</w:t>
+      </w:r>
+      <w:r>
+        <w:rPr>
+          <w:rFonts w:eastAsiaTheme="minorHAnsi"/>
+        </w:rPr>
+        <w:t>,</w:t>
+      </w:r>
+      <w:r>
+        <w:rPr>
+          <w:rFonts w:eastAsiaTheme="minorHAnsi" w:hint="eastAsia"/>
+        </w:rPr>
+        <w:t xml:space="preserve"> </w:t>
+      </w:r>
+      <w:r>
+        <w:rPr>
+          <w:rFonts w:eastAsiaTheme="minorHAnsi"/>
+        </w:rPr>
+        <w:t>Java</w:t>
+      </w:r>
+      <w:r>
+        <w:rPr>
+          <w:rFonts w:eastAsiaTheme="minorHAnsi" w:hint="eastAsia"/>
+        </w:rPr>
+        <w:t xml:space="preserve">로 </w:t>
+      </w:r>
+      <w:r>
+        <w:rPr>
+          <w:rFonts w:eastAsiaTheme="minorHAnsi" w:hint="eastAsia"/>
+          <w:szCs w:val="20"/>
+        </w:rPr>
+        <w:t>작성된 파서 코드를 만들어 낸다</w:t>
+      </w:r>
+      <w:r>
+        <w:rPr>
+          <w:rFonts w:eastAsiaTheme="minorHAnsi"/>
+          <w:szCs w:val="20"/>
+        </w:rPr>
+        <w:t>.</w:t>
+      </w:r>
+      <w:r>
+        <w:rPr>
+          <w:rFonts w:eastAsiaTheme="minorHAnsi" w:hint="eastAsia"/>
+          <w:szCs w:val="20"/>
+        </w:rPr>
+        <w:t xml:space="preserve"> 이를 위해  </w:t>
+      </w:r>
+      <w:hyperlink r:id="rId5" w:history="1">
+        <w:r>
+          <w:rPr>
+            <w:rFonts w:eastAsiaTheme="minorHAnsi" w:cs="굴림"/>
+            <w:color w:val="000000" w:themeColor="text1"/>
+            <w:kern w:val="0"/>
+            <w:szCs w:val="20"/>
+          </w:rPr>
+          <w:t>http://www.engr.mun.ca/~theo/JavaCC-Tutorial/javacc-tutorial.pdf</w:t>
+        </w:r>
+      </w:hyperlink>
+      <w:r>
+        <w:rPr>
           <w:rFonts w:eastAsiaTheme="minorHAnsi" w:cs="굴림" w:hint="eastAsia"/>
           <w:color w:val="000000" w:themeColor="text1"/>
           <w:kern w:val="0"/>
           <w:szCs w:val="20"/>
         </w:rPr>
-      </w:pPr>
-      <w:r>
-        <w:rPr>
-          <w:rFonts w:hint="eastAsia"/>
-        </w:rPr>
-        <w:t xml:space="preserve">본 프로젝트를 수행하기 위해 사용된 </w:t>
-      </w:r>
-      <w:proofErr w:type="spellStart"/>
-      <w:r>
-        <w:t>JavaCC</w:t>
-      </w:r>
-      <w:proofErr w:type="spellEnd"/>
-      <w:r>
-        <w:rPr>
-          <w:rFonts w:hint="eastAsia"/>
-        </w:rPr>
-        <w:t xml:space="preserve">는 </w:t>
-      </w:r>
-      <w:r>
-        <w:t>Java</w:t>
-      </w:r>
-      <w:proofErr w:type="spellStart"/>
-      <w:r>
-        <w:rPr>
-          <w:rFonts w:hint="eastAsia"/>
-        </w:rPr>
-        <w:t>를</w:t>
-      </w:r>
-      <w:proofErr w:type="spellEnd"/>
-      <w:r>
-        <w:rPr>
-          <w:rFonts w:hint="eastAsia"/>
-        </w:rPr>
-        <w:t xml:space="preserve"> 사용하는</w:t>
-      </w:r>
-      <w:r>
-        <w:t xml:space="preserve"> </w:t>
-      </w:r>
-      <w:r>
-        <w:rPr>
-          <w:rFonts w:eastAsiaTheme="minorHAnsi"/>
-        </w:rPr>
-        <w:t>compiler-compiler</w:t>
-      </w:r>
-      <w:r>
-        <w:rPr>
-          <w:rFonts w:eastAsiaTheme="minorHAnsi" w:hint="eastAsia"/>
-        </w:rPr>
-        <w:t>로, 본 프로젝트의 S</w:t>
-      </w:r>
-      <w:r>
-        <w:rPr>
-          <w:rFonts w:eastAsiaTheme="minorHAnsi"/>
-        </w:rPr>
-        <w:t>QL</w:t>
-      </w:r>
-      <w:r>
-        <w:rPr>
-          <w:rFonts w:eastAsiaTheme="minorHAnsi" w:hint="eastAsia"/>
-        </w:rPr>
-        <w:t xml:space="preserve"> 파서 </w:t>
-      </w:r>
-      <w:proofErr w:type="spellStart"/>
-      <w:r>
-        <w:rPr>
-          <w:rFonts w:eastAsiaTheme="minorHAnsi" w:hint="eastAsia"/>
-        </w:rPr>
-        <w:t>생성기로서</w:t>
-      </w:r>
-      <w:proofErr w:type="spellEnd"/>
-      <w:r>
-        <w:rPr>
-          <w:rFonts w:eastAsiaTheme="minorHAnsi" w:hint="eastAsia"/>
-        </w:rPr>
-        <w:t xml:space="preserve"> 사용되어</w:t>
-      </w:r>
-      <w:r>
-        <w:rPr>
-          <w:rFonts w:eastAsiaTheme="minorHAnsi"/>
-        </w:rPr>
-        <w:t>,</w:t>
-      </w:r>
-      <w:r>
-        <w:rPr>
-          <w:rFonts w:eastAsiaTheme="minorHAnsi" w:hint="eastAsia"/>
-        </w:rPr>
-        <w:t xml:space="preserve"> </w:t>
-      </w:r>
-      <w:r>
-        <w:rPr>
-          <w:rFonts w:eastAsiaTheme="minorHAnsi"/>
-        </w:rPr>
-        <w:t>Java</w:t>
-      </w:r>
-      <w:r>
-        <w:rPr>
-          <w:rFonts w:eastAsiaTheme="minorHAnsi" w:hint="eastAsia"/>
-        </w:rPr>
-        <w:t xml:space="preserve">로 </w:t>
-      </w:r>
-      <w:r>
-        <w:rPr>
-          <w:rFonts w:eastAsiaTheme="minorHAnsi" w:hint="eastAsia"/>
-          <w:szCs w:val="20"/>
-        </w:rPr>
-        <w:t>작성된 파서 코드를 만들어 낸다</w:t>
-      </w:r>
-      <w:r>
-        <w:rPr>
-          <w:rFonts w:eastAsiaTheme="minorHAnsi"/>
-          <w:szCs w:val="20"/>
-        </w:rPr>
-        <w:t>.</w:t>
-      </w:r>
-      <w:r>
-        <w:rPr>
-          <w:rFonts w:eastAsiaTheme="minorHAnsi" w:hint="eastAsia"/>
-          <w:szCs w:val="20"/>
-        </w:rPr>
-        <w:t xml:space="preserve"> 이를 위해  </w:t>
-      </w:r>
+        <w:t xml:space="preserve">를 참고하여 </w:t>
+      </w:r>
+      <w:proofErr w:type="spellStart"/>
       <w:r>
         <w:rPr>
           <w:rFonts w:eastAsiaTheme="minorHAnsi" w:cs="굴림"/>
@@ -396,7 +417,26 @@
           <w:kern w:val="0"/>
           <w:szCs w:val="20"/>
         </w:rPr>
-        <w:fldChar w:fldCharType="begin"/>
+        <w:t>JavaCC</w:t>
+      </w:r>
+      <w:r>
+        <w:rPr>
+          <w:rFonts w:eastAsiaTheme="minorHAnsi" w:cs="굴림" w:hint="eastAsia"/>
+          <w:color w:val="000000" w:themeColor="text1"/>
+          <w:kern w:val="0"/>
+          <w:szCs w:val="20"/>
+        </w:rPr>
+        <w:t>를</w:t>
+      </w:r>
+      <w:proofErr w:type="spellEnd"/>
+      <w:r>
+        <w:rPr>
+          <w:rFonts w:eastAsiaTheme="minorHAnsi" w:cs="굴림" w:hint="eastAsia"/>
+          <w:color w:val="000000" w:themeColor="text1"/>
+          <w:kern w:val="0"/>
+          <w:szCs w:val="20"/>
+        </w:rPr>
+        <w:t xml:space="preserve"> 과제 수행에 필요한 정도로 공부할 수 있었다. 또한 뒤에서 설명할 </w:t>
       </w:r>
       <w:r>
         <w:rPr>
@@ -405,52 +445,7 @@
           <w:kern w:val="0"/>
           <w:szCs w:val="20"/>
         </w:rPr>
-        <w:instrText xml:space="preserve"> HYPERLINK "http://www.engr.mun.ca/~theo/JavaCC-Tutorial/javacc-tutorial.pdf" </w:instrText>
-      </w:r>
-      <w:r>
-        <w:rPr>
-          <w:rFonts w:eastAsiaTheme="minorHAnsi" w:cs="굴림"/>
-          <w:color w:val="000000" w:themeColor="text1"/>
-          <w:kern w:val="0"/>
-          <w:szCs w:val="20"/>
-        </w:rPr>
-        <w:fldChar w:fldCharType="separate"/>
-      </w:r>
-      <w:r>
-        <w:rPr>
-          <w:rFonts w:eastAsiaTheme="minorHAnsi" w:cs="굴림"/>
-          <w:color w:val="000000" w:themeColor="text1"/>
-          <w:kern w:val="0"/>
-          <w:szCs w:val="20"/>
-        </w:rPr>
-        <w:t>http://www.engr.mun.ca/~theo/JavaCC-Tutorial/javacc-tutoria</w:t>
-      </w:r>
-      <w:r>
-        <w:rPr>
-          <w:rFonts w:eastAsiaTheme="minorHAnsi" w:cs="굴림"/>
-          <w:color w:val="000000" w:themeColor="text1"/>
-          <w:kern w:val="0"/>
-          <w:szCs w:val="20"/>
-        </w:rPr>
-        <w:t>l</w:t>
-      </w:r>
-      <w:r>
-        <w:rPr>
-          <w:rFonts w:eastAsiaTheme="minorHAnsi" w:cs="굴림"/>
-          <w:color w:val="000000" w:themeColor="text1"/>
-          <w:kern w:val="0"/>
-          <w:szCs w:val="20"/>
-        </w:rPr>
-        <w:t>.pdf</w:t>
-      </w:r>
-      <w:r>
-        <w:rPr>
-          <w:rFonts w:eastAsiaTheme="minorHAnsi" w:cs="굴림"/>
-          <w:color w:val="000000" w:themeColor="text1"/>
-          <w:kern w:val="0"/>
-          <w:szCs w:val="20"/>
-        </w:rPr>
-        <w:fldChar w:fldCharType="end"/>
+        <w:t xml:space="preserve">choice conflict </w:t>
       </w:r>
       <w:r>
         <w:rPr>
@@ -459,56 +454,9 @@
           <w:kern w:val="0"/>
           <w:szCs w:val="20"/>
         </w:rPr>
-        <w:t xml:space="preserve">를 참고하여 </w:t>
-      </w:r>
-      <w:proofErr w:type="spellStart"/>
-      <w:r>
-        <w:rPr>
-          <w:rFonts w:eastAsiaTheme="minorHAnsi" w:cs="굴림"/>
-          <w:color w:val="000000" w:themeColor="text1"/>
-          <w:kern w:val="0"/>
-          <w:szCs w:val="20"/>
-        </w:rPr>
-        <w:t>JavaCC</w:t>
-      </w:r>
-      <w:r>
-        <w:rPr>
-          <w:rFonts w:eastAsiaTheme="minorHAnsi" w:cs="굴림" w:hint="eastAsia"/>
-          <w:color w:val="000000" w:themeColor="text1"/>
-          <w:kern w:val="0"/>
-          <w:szCs w:val="20"/>
-        </w:rPr>
-        <w:t>를</w:t>
-      </w:r>
-      <w:proofErr w:type="spellEnd"/>
-      <w:r>
-        <w:rPr>
-          <w:rFonts w:eastAsiaTheme="minorHAnsi" w:cs="굴림" w:hint="eastAsia"/>
-          <w:color w:val="000000" w:themeColor="text1"/>
-          <w:kern w:val="0"/>
-          <w:szCs w:val="20"/>
-        </w:rPr>
-        <w:t xml:space="preserve"> 과제 수행에 필요한 정도로 공부할 수 있었다. 또한 뒤에서 설명할 </w:t>
-      </w:r>
-      <w:r>
-        <w:rPr>
-          <w:rFonts w:eastAsiaTheme="minorHAnsi" w:cs="굴림"/>
-          <w:color w:val="000000" w:themeColor="text1"/>
-          <w:kern w:val="0"/>
-          <w:szCs w:val="20"/>
-        </w:rPr>
-        <w:t xml:space="preserve">choice conflict </w:t>
-      </w:r>
-      <w:r>
-        <w:rPr>
-          <w:rFonts w:eastAsiaTheme="minorHAnsi" w:cs="굴림" w:hint="eastAsia"/>
-          <w:color w:val="000000" w:themeColor="text1"/>
-          <w:kern w:val="0"/>
-          <w:szCs w:val="20"/>
-        </w:rPr>
         <w:t xml:space="preserve">문제를 해결하기 위해 </w:t>
       </w:r>
-      <w:hyperlink r:id="rId5" w:history="1">
+      <w:hyperlink r:id="rId6" w:history="1">
         <w:r>
           <w:rPr>
             <w:rFonts w:eastAsiaTheme="minorHAnsi" w:cs="굴림"/>
@@ -519,7 +467,6 @@
           <w:t>https://www.cs.purdue.edu/homes/hosking/javacc/doc/lookahead.html</w:t>
         </w:r>
       </w:hyperlink>
-      <w:proofErr w:type="spellStart"/>
       <w:r>
         <w:rPr>
           <w:rFonts w:eastAsiaTheme="minorHAnsi" w:cs="굴림" w:hint="eastAsia"/>
@@ -527,24 +474,14 @@
           <w:kern w:val="0"/>
           <w:szCs w:val="20"/>
         </w:rPr>
-        <w:t>를</w:t>
-      </w:r>
-      <w:proofErr w:type="spellEnd"/>
-      <w:r>
-        <w:rPr>
-          <w:rFonts w:eastAsiaTheme="minorHAnsi" w:cs="굴림" w:hint="eastAsia"/>
-          <w:color w:val="000000" w:themeColor="text1"/>
-          <w:kern w:val="0"/>
-          <w:szCs w:val="20"/>
-        </w:rPr>
-        <w:t xml:space="preserve"> 참고하였다.</w:t>
+        <w:t>를 참고하였다.</w:t>
       </w:r>
     </w:p>
     <w:p>
       <w:pPr>
         <w:jc w:val="left"/>
         <w:rPr>
-          <w:rFonts w:eastAsiaTheme="minorHAnsi" w:hint="eastAsia"/>
+          <w:rFonts w:eastAsiaTheme="minorHAnsi"/>
         </w:rPr>
       </w:pPr>
     </w:p>
@@ -1643,6 +1580,61 @@
         <w:rPr>
           <w:rFonts w:hint="eastAsia"/>
         </w:rPr>
+        <w:t xml:space="preserve"> 하고 </w:t>
+      </w:r>
+      <w:r>
+        <w:t>where</w:t>
+      </w:r>
+      <w:r>
+        <w:rPr>
+          <w:rFonts w:hint="eastAsia"/>
+        </w:rPr>
+        <w:t xml:space="preserve"> 구문을 입력할 수도 있고, </w:t>
+      </w:r>
+      <w:r>
+        <w:t>~ student.name is</w:t>
+      </w:r>
+      <w:r>
+        <w:rPr>
+          <w:rFonts w:hint="eastAsia"/>
+        </w:rPr>
+        <w:t xml:space="preserve">까지 입력한 후 </w:t>
+      </w:r>
+      <w:proofErr w:type="spellStart"/>
+      <w:r>
+        <w:rPr>
+          <w:rFonts w:hint="eastAsia"/>
+        </w:rPr>
+        <w:t>줄바꿈을</w:t>
+      </w:r>
+      <w:proofErr w:type="spellEnd"/>
+      <w:r>
+        <w:rPr>
+          <w:rFonts w:hint="eastAsia"/>
+        </w:rPr>
+        <w:t xml:space="preserve"> 하고 </w:t>
+      </w:r>
+      <w:r>
+        <w:t>not null</w:t>
+      </w:r>
+      <w:r>
+        <w:rPr>
+          <w:rFonts w:hint="eastAsia"/>
+        </w:rPr>
+        <w:t xml:space="preserve">을 입력할 수도 있다고 가정하였다. 즉, 토큰 단위로 어느 </w:t>
+      </w:r>
+      <w:proofErr w:type="spellStart"/>
+      <w:r>
+        <w:rPr>
+          <w:rFonts w:hint="eastAsia"/>
+        </w:rPr>
+        <w:t>부분에서든</w:t>
+      </w:r>
+      <w:proofErr w:type="spellEnd"/>
+      <w:r>
+        <w:rPr>
+          <w:rFonts w:hint="eastAsia"/>
+        </w:rPr>
         <w:t xml:space="preserve"> </w:t>
       </w:r>
       <w:proofErr w:type="spellStart"/>
@@ -1650,32 +1642,6 @@
         <w:rPr>
           <w:rFonts w:hint="eastAsia"/>
         </w:rPr>
-        <w:t xml:space="preserve">하고 </w:t>
-      </w:r>
-      <w:proofErr w:type="spellEnd"/>
-      <w:r>
-        <w:t>where</w:t>
-      </w:r>
-      <w:r>
-        <w:rPr>
-          <w:rFonts w:hint="eastAsia"/>
-        </w:rPr>
-        <w:t xml:space="preserve"> 구문을 입력할 수도 있고, </w:t>
-      </w:r>
-      <w:r>
-        <w:t>~ student.name is</w:t>
-      </w:r>
-      <w:r>
-        <w:rPr>
-          <w:rFonts w:hint="eastAsia"/>
-        </w:rPr>
-        <w:t xml:space="preserve">까지 입력한 후 </w:t>
-      </w:r>
-      <w:proofErr w:type="spellStart"/>
-      <w:r>
-        <w:rPr>
-          <w:rFonts w:hint="eastAsia"/>
-        </w:rPr>
         <w:t>줄바꿈을</w:t>
       </w:r>
       <w:proofErr w:type="spellEnd"/>
@@ -1683,58 +1649,206 @@
         <w:rPr>
           <w:rFonts w:hint="eastAsia"/>
         </w:rPr>
-        <w:t xml:space="preserve"> 하고 </w:t>
-      </w:r>
-      <w:r>
-        <w:t>not null</w:t>
-      </w:r>
-      <w:r>
-        <w:rPr>
-          <w:rFonts w:hint="eastAsia"/>
-        </w:rPr>
-        <w:t xml:space="preserve">을 입력할 수도 있다고 가정하였다. 즉, 토큰 단위로 어느 </w:t>
-      </w:r>
-      <w:proofErr w:type="spellStart"/>
-      <w:r>
-        <w:rPr>
-          <w:rFonts w:hint="eastAsia"/>
-        </w:rPr>
-        <w:t>부분에서든</w:t>
-      </w:r>
-      <w:proofErr w:type="spellEnd"/>
-      <w:r>
-        <w:rPr>
-          <w:rFonts w:hint="eastAsia"/>
-        </w:rPr>
+        <w:t xml:space="preserve"> 하는 등의 입력 상황이 벌어질 수 있다고 가정</w:t>
+      </w:r>
+      <w:r>
+        <w:rPr>
+          <w:rFonts w:hint="eastAsia"/>
+        </w:rPr>
+        <w:t>한 것이다</w:t>
+      </w:r>
+      <w:r>
+        <w:rPr>
+          <w:rFonts w:hint="eastAsia"/>
+        </w:rPr>
+        <w:t xml:space="preserve">. 이는 한 줄로 입력하는 것 보다 더 </w:t>
+      </w:r>
+      <w:r>
+        <w:rPr>
+          <w:rFonts w:hint="eastAsia"/>
+        </w:rPr>
+        <w:t>강한</w:t>
+      </w:r>
+      <w:r>
+        <w:rPr>
+          <w:rFonts w:hint="eastAsia"/>
+        </w:rPr>
+        <w:t xml:space="preserve"> 가정이지만, 위에서 설명한 </w:t>
+      </w:r>
+      <w:proofErr w:type="spellStart"/>
+      <w:r>
+        <w:rPr>
+          <w:rFonts w:hint="eastAsia"/>
+        </w:rPr>
+        <w:t>토큰화를</w:t>
+      </w:r>
+      <w:proofErr w:type="spellEnd"/>
+      <w:r>
+        <w:rPr>
+          <w:rFonts w:hint="eastAsia"/>
+        </w:rPr>
+        <w:t xml:space="preserve"> 통해 최대한 많은 구문을 토큰으로 만</w:t>
+      </w:r>
+      <w:r>
+        <w:rPr>
+          <w:rFonts w:hint="eastAsia"/>
+        </w:rPr>
+        <w:t xml:space="preserve">들고, </w:t>
+      </w:r>
+      <w:r>
+        <w:t>SKIP</w:t>
+      </w:r>
+      <w:r>
+        <w:rPr>
+          <w:rFonts w:hint="eastAsia"/>
+        </w:rPr>
+        <w:t xml:space="preserve">에 </w:t>
+      </w:r>
+      <w:proofErr w:type="spellStart"/>
+      <w:r>
+        <w:rPr>
+          <w:rFonts w:hint="eastAsia"/>
+        </w:rPr>
+        <w:t>줄바꿈</w:t>
+      </w:r>
+      <w:proofErr w:type="spellEnd"/>
+      <w:r>
+        <w:rPr>
+          <w:rFonts w:hint="eastAsia"/>
+        </w:rPr>
+        <w:t xml:space="preserve"> 문자 </w:t>
+      </w:r>
+      <w:r>
+        <w:t>“\n”</w:t>
+      </w:r>
+      <w:r>
+        <w:rPr>
+          <w:rFonts w:hint="eastAsia"/>
+        </w:rPr>
+        <w:t xml:space="preserve">을 정의함으로써 입력 도중에 </w:t>
+      </w:r>
+      <w:proofErr w:type="spellStart"/>
+      <w:r>
+        <w:rPr>
+          <w:rFonts w:hint="eastAsia"/>
+        </w:rPr>
+        <w:t>줄바꿈이</w:t>
+      </w:r>
+      <w:proofErr w:type="spellEnd"/>
+      <w:r>
+        <w:rPr>
+          <w:rFonts w:hint="eastAsia"/>
+        </w:rPr>
+        <w:t xml:space="preserve"> 발생하더라도 계속해서 입력을 받을 수 있도록 하였다.</w:t>
+      </w:r>
+    </w:p>
+    <w:p>
+      <w:pPr>
+        <w:ind w:firstLine="360"/>
+        <w:jc w:val="left"/>
+        <w:rPr>
+          <w:rFonts w:hint="eastAsia"/>
+        </w:rPr>
+      </w:pPr>
+      <w:r>
+        <w:rPr>
+          <w:rFonts w:hint="eastAsia"/>
+        </w:rPr>
+        <w:t xml:space="preserve">또한 </w:t>
+      </w:r>
+      <w:r>
+        <w:t>DB_2014-15703&gt;</w:t>
+      </w:r>
+      <w:r>
+        <w:rPr>
+          <w:rFonts w:hint="eastAsia"/>
+        </w:rPr>
+        <w:t xml:space="preserve">이라는 프롬프트 출력은 입력을 받을 때만 나타나는 것으로 가정하고 구현하였다. 프롬프트 출력은 사용자가 </w:t>
+      </w:r>
+      <w:proofErr w:type="spellStart"/>
+      <w:r>
+        <w:rPr>
+          <w:rFonts w:hint="eastAsia"/>
+        </w:rPr>
+        <w:t>줄바꿈을</w:t>
+      </w:r>
+      <w:proofErr w:type="spellEnd"/>
+      <w:r>
+        <w:rPr>
+          <w:rFonts w:hint="eastAsia"/>
+        </w:rPr>
+        <w:t xml:space="preserve"> 할 때만 출력되는데, </w:t>
+      </w:r>
+      <w:proofErr w:type="spellStart"/>
+      <w:r>
+        <w:rPr>
+          <w:rFonts w:hint="eastAsia"/>
+        </w:rPr>
+        <w:t>줄바꿈</w:t>
+      </w:r>
+      <w:proofErr w:type="spellEnd"/>
+      <w:r>
+        <w:rPr>
+          <w:rFonts w:hint="eastAsia"/>
+        </w:rPr>
+        <w:t xml:space="preserve"> 문자를 발견하면 </w:t>
+      </w:r>
+      <w:r>
+        <w:t>SKIP</w:t>
+      </w:r>
+      <w:r>
+        <w:rPr>
+          <w:rFonts w:hint="eastAsia"/>
+        </w:rPr>
+        <w:t xml:space="preserve">에 정의된 대로 매칭된 </w:t>
+      </w:r>
+      <w:proofErr w:type="spellStart"/>
+      <w:r>
+        <w:rPr>
+          <w:rFonts w:hint="eastAsia"/>
+        </w:rPr>
+        <w:t>줄바꿈</w:t>
+      </w:r>
+      <w:proofErr w:type="spellEnd"/>
+      <w:r>
+        <w:rPr>
+          <w:rFonts w:hint="eastAsia"/>
+        </w:rPr>
+        <w:t xml:space="preserve"> 문자를 버리기 전 </w:t>
+      </w:r>
+      <w:r>
+        <w:t>lexical action</w:t>
+      </w:r>
+      <w:proofErr w:type="spellStart"/>
+      <w:r>
+        <w:rPr>
+          <w:rFonts w:hint="eastAsia"/>
+        </w:rPr>
+        <w:t>으로서</w:t>
+      </w:r>
+      <w:proofErr w:type="spellEnd"/>
+      <w:r>
+        <w:rPr>
+          <w:rFonts w:hint="eastAsia"/>
+        </w:rPr>
+        <w:t xml:space="preserve"> 프롬프트 </w:t>
+      </w:r>
+      <w:proofErr w:type="spellStart"/>
+      <w:r>
+        <w:rPr>
+          <w:rFonts w:hint="eastAsia"/>
+        </w:rPr>
+        <w:t>출력문을</w:t>
+      </w:r>
+      <w:proofErr w:type="spellEnd"/>
+      <w:r>
+        <w:rPr>
+          <w:rFonts w:hint="eastAsia"/>
+        </w:rPr>
+        <w:t xml:space="preserve"> 출력하도록 하였다.</w:t>
+      </w:r>
+      <w:r>
         <w:t xml:space="preserve"> </w:t>
-      </w:r>
-      <w:proofErr w:type="spellStart"/>
-      <w:r>
-        <w:rPr>
-          <w:rFonts w:hint="eastAsia"/>
-        </w:rPr>
-        <w:t>줄바꿈을</w:t>
-      </w:r>
-      <w:proofErr w:type="spellEnd"/>
-      <w:r>
-        <w:rPr>
-          <w:rFonts w:hint="eastAsia"/>
-        </w:rPr>
-        <w:t xml:space="preserve"> 하는 등의 입력 상황이 벌어질 수 있다고 가정하였다. 이는 한 줄로 입력하는 것 보다 더 가혹한 가정이지만, 위에서 설명한 </w:t>
-      </w:r>
-      <w:proofErr w:type="spellStart"/>
-      <w:r>
-        <w:rPr>
-          <w:rFonts w:hint="eastAsia"/>
-        </w:rPr>
-        <w:t>토큰화를</w:t>
-      </w:r>
-      <w:proofErr w:type="spellEnd"/>
-      <w:r>
-        <w:rPr>
-          <w:rFonts w:hint="eastAsia"/>
-        </w:rPr>
-        <w:t xml:space="preserve"> 통해 최대한 많은 구문을 토큰으로 만듦으로써 해결할 수 있었다.</w:t>
       </w:r>
     </w:p>
     <w:p>
@@ -1863,7 +1977,58 @@
         <w:rPr>
           <w:rFonts w:hint="eastAsia"/>
         </w:rPr>
-        <w:t>의 기본 명령어의 문법과 그 작동 방식을 익힐 수 있어 앞으로의 데이터베이스 수업과 프로젝트 수행에 큰 밑거름이 될 것이다.</w:t>
+        <w:t xml:space="preserve">의 기본 명령어의 문법과 그 작동 방식을 익힐 수 </w:t>
+      </w:r>
+      <w:r>
+        <w:rPr>
+          <w:rFonts w:hint="eastAsia"/>
+        </w:rPr>
+        <w:t xml:space="preserve">있었기 </w:t>
+      </w:r>
+      <w:proofErr w:type="spellStart"/>
+      <w:r>
+        <w:rPr>
+          <w:rFonts w:hint="eastAsia"/>
+        </w:rPr>
+        <w:t>때문에</w:t>
+      </w:r>
+      <w:r>
+        <w:rPr>
+          <w:rFonts w:hint="eastAsia"/>
+        </w:rPr>
+        <w:t xml:space="preserve"> </w:t>
+      </w:r>
+      <w:proofErr w:type="spellEnd"/>
+      <w:r>
+        <w:rPr>
+          <w:rFonts w:hint="eastAsia"/>
+        </w:rPr>
+        <w:t>앞으로의 수업</w:t>
+      </w:r>
+      <w:r>
+        <w:rPr>
+          <w:rFonts w:hint="eastAsia"/>
+        </w:rPr>
+        <w:t>을 이해하고 프로젝트를 수행할 때</w:t>
+      </w:r>
+      <w:r>
+        <w:rPr>
+          <w:rFonts w:hint="eastAsia"/>
+        </w:rPr>
+        <w:t xml:space="preserve"> 큰 밑거</w:t>
+      </w:r>
+      <w:r>
+        <w:rPr>
+          <w:rFonts w:hint="eastAsia"/>
+        </w:rPr>
+        <w:lastRenderedPageBreak/>
+        <w:t>름이 될 것</w:t>
+      </w:r>
+      <w:r>
+        <w:rPr>
+          <w:rFonts w:hint="eastAsia"/>
+        </w:rPr>
+        <w:t>이다.</w:t>
       </w:r>
     </w:p>
     <w:sectPr>

</xml_diff>